<commit_message>
fixed issues with standardisation
</commit_message>
<xml_diff>
--- a/l128493_report.docx
+++ b/l128493_report.docx
@@ -82,6 +82,9 @@
         <w:keepNext/>
       </w:pPr>
       <w:r>
+        <w:rPr>
+          <w:noProof/>
+        </w:rPr>
         <w:drawing>
           <wp:inline distT="0" distB="0" distL="0" distR="0" wp14:anchorId="424F607F" wp14:editId="3307F6F7">
             <wp:extent cx="4274773" cy="2047875"/>
@@ -98,7 +101,7 @@
                     <pic:cNvPicPr/>
                   </pic:nvPicPr>
                   <pic:blipFill>
-                    <a:blip r:embed="rId7"/>
+                    <a:blip r:embed="rId8"/>
                     <a:stretch>
                       <a:fillRect/>
                     </a:stretch>
@@ -154,6 +157,9 @@
         <w:keepNext/>
       </w:pPr>
       <w:r>
+        <w:rPr>
+          <w:noProof/>
+        </w:rPr>
         <w:drawing>
           <wp:inline distT="0" distB="0" distL="0" distR="0" wp14:anchorId="1F6C0554" wp14:editId="1082432F">
             <wp:extent cx="4302760" cy="2118964"/>
@@ -170,7 +176,7 @@
                     <pic:cNvPicPr/>
                   </pic:nvPicPr>
                   <pic:blipFill>
-                    <a:blip r:embed="rId8"/>
+                    <a:blip r:embed="rId9"/>
                     <a:stretch>
                       <a:fillRect/>
                     </a:stretch>
@@ -217,7 +223,93 @@
       <w:r>
         <w:t xml:space="preserve"> the data within the range 0.1-0.9</w:t>
       </w:r>
-    </w:p>
+      <w:r>
+        <w:t xml:space="preserve"> to ensure that data</w:t>
+      </w:r>
+      <w:r>
+        <w:t xml:space="preserve"> which naturally has a high value doesn’t mask the other data in the set.</w:t>
+      </w:r>
+    </w:p>
+    <w:p/>
+    <w:p>
+      <w:pPr>
+        <w:keepNext/>
+      </w:pPr>
+      <w:r>
+        <w:lastRenderedPageBreak/>
+        <w:drawing>
+          <wp:inline distT="0" distB="0" distL="0" distR="0" wp14:anchorId="155BBE0D" wp14:editId="2EFFCB65">
+            <wp:extent cx="4542228" cy="2362200"/>
+            <wp:effectExtent l="0" t="0" r="0" b="0"/>
+            <wp:docPr id="1" name="Picture 1" descr="Chart, bar chart, histogram&#10;&#10;Description automatically generated"/>
+            <wp:cNvGraphicFramePr>
+              <a:graphicFrameLocks xmlns:a="http://schemas.openxmlformats.org/drawingml/2006/main" noChangeAspect="1"/>
+            </wp:cNvGraphicFramePr>
+            <a:graphic xmlns:a="http://schemas.openxmlformats.org/drawingml/2006/main">
+              <a:graphicData uri="http://schemas.openxmlformats.org/drawingml/2006/picture">
+                <pic:pic xmlns:pic="http://schemas.openxmlformats.org/drawingml/2006/picture">
+                  <pic:nvPicPr>
+                    <pic:cNvPr id="1" name="Picture 1" descr="Chart, bar chart, histogram&#10;&#10;Description automatically generated"/>
+                    <pic:cNvPicPr/>
+                  </pic:nvPicPr>
+                  <pic:blipFill>
+                    <a:blip r:embed="rId10"/>
+                    <a:stretch>
+                      <a:fillRect/>
+                    </a:stretch>
+                  </pic:blipFill>
+                  <pic:spPr>
+                    <a:xfrm>
+                      <a:off x="0" y="0"/>
+                      <a:ext cx="4553345" cy="2367982"/>
+                    </a:xfrm>
+                    <a:prstGeom prst="rect">
+                      <a:avLst/>
+                    </a:prstGeom>
+                  </pic:spPr>
+                </pic:pic>
+              </a:graphicData>
+            </a:graphic>
+          </wp:inline>
+        </w:drawing>
+      </w:r>
+    </w:p>
+    <w:p>
+      <w:pPr>
+        <w:pStyle w:val="Caption"/>
+      </w:pPr>
+      <w:r>
+        <w:t xml:space="preserve">Figure </w:t>
+      </w:r>
+      <w:fldSimple w:instr=" SEQ Figure \* ARABIC ">
+        <w:r>
+          <w:rPr>
+            <w:noProof/>
+          </w:rPr>
+          <w:t>3</w:t>
+        </w:r>
+      </w:fldSimple>
+    </w:p>
+    <w:p>
+      <w:r>
+        <w:t>Finally, I split my data into</w:t>
+      </w:r>
+      <w:r>
+        <w:t xml:space="preserve"> training, </w:t>
+      </w:r>
+      <w:proofErr w:type="gramStart"/>
+      <w:r>
+        <w:t>validation</w:t>
+      </w:r>
+      <w:proofErr w:type="gramEnd"/>
+      <w:r>
+        <w:t xml:space="preserve"> and test sets</w:t>
+      </w:r>
+      <w:r>
+        <w:t xml:space="preserve"> to be used for training.</w:t>
+      </w:r>
+    </w:p>
+    <w:p/>
     <w:p/>
     <w:p/>
     <w:p>
@@ -239,6 +331,38 @@
         <w:t>Implementation</w:t>
       </w:r>
     </w:p>
+    <w:bookmarkStart w:id="0" w:name="_MON_1740565714"/>
+    <w:bookmarkEnd w:id="0"/>
+    <w:p>
+      <w:r>
+        <w:object w:dxaOrig="14218" w:dyaOrig="708" w14:anchorId="67852029">
+          <v:shapetype id="_x0000_t75" coordsize="21600,21600" o:spt="75" o:preferrelative="t" path="m@4@5l@4@11@9@11@9@5xe" filled="f" stroked="f">
+            <v:stroke joinstyle="miter"/>
+            <v:formulas>
+              <v:f eqn="if lineDrawn pixelLineWidth 0"/>
+              <v:f eqn="sum @0 1 0"/>
+              <v:f eqn="sum 0 0 @1"/>
+              <v:f eqn="prod @2 1 2"/>
+              <v:f eqn="prod @3 21600 pixelWidth"/>
+              <v:f eqn="prod @3 21600 pixelHeight"/>
+              <v:f eqn="sum @0 0 1"/>
+              <v:f eqn="prod @6 1 2"/>
+              <v:f eqn="prod @7 21600 pixelWidth"/>
+              <v:f eqn="sum @8 21600 0"/>
+              <v:f eqn="prod @7 21600 pixelHeight"/>
+              <v:f eqn="sum @10 21600 0"/>
+            </v:formulas>
+            <v:path o:extrusionok="f" gradientshapeok="t" o:connecttype="rect"/>
+            <o:lock v:ext="edit" aspectratio="t"/>
+          </v:shapetype>
+          <v:shape id="_x0000_i1025" type="#_x0000_t75" style="width:711pt;height:35.4pt" o:ole="">
+            <v:imagedata r:id="rId11" o:title=""/>
+          </v:shape>
+          <o:OLEObject Type="Embed" ProgID="Word.OpenDocumentText.12" ShapeID="_x0000_i1025" DrawAspect="Content" ObjectID="_1740565729" r:id="rId12"/>
+        </w:object>
+      </w:r>
+    </w:p>
+    <w:p/>
     <w:p/>
     <w:p>
       <w:r>
@@ -301,7 +425,7 @@
     </w:p>
     <w:p/>
     <w:sectPr>
-      <w:footerReference w:type="default" r:id="rId9"/>
+      <w:footerReference w:type="default" r:id="rId13"/>
       <w:pgSz w:w="11906" w:h="16838"/>
       <w:pgMar w:top="1440" w:right="1440" w:bottom="1440" w:left="1440" w:header="708" w:footer="708" w:gutter="0"/>
       <w:cols w:space="708"/>
@@ -1333,4 +1457,16 @@
     </a:ext>
   </a:extLst>
 </a:theme>
+</file>
+
+<file path=customXml/item1.xml><?xml version="1.0" encoding="utf-8"?>
+<b:Sources xmlns:b="http://schemas.openxmlformats.org/officeDocument/2006/bibliography" xmlns="http://schemas.openxmlformats.org/officeDocument/2006/bibliography" SelectedStyle="\APASixthEditionOfficeOnline.xsl" StyleName="APA" Version="6"/>
+</file>
+
+<file path=customXml/itemProps1.xml><?xml version="1.0" encoding="utf-8"?>
+<ds:datastoreItem xmlns:ds="http://schemas.openxmlformats.org/officeDocument/2006/customXml" ds:itemID="{A418BB2F-4D16-45EF-9C26-B4F8A06437B8}">
+  <ds:schemaRefs>
+    <ds:schemaRef ds:uri="http://schemas.openxmlformats.org/officeDocument/2006/bibliography"/>
+  </ds:schemaRefs>
+</ds:datastoreItem>
 </file>
</xml_diff>

<commit_message>
fix: outBias no longer updates within for loop
</commit_message>
<xml_diff>
--- a/l128493_report.docx
+++ b/l128493_report.docx
@@ -236,6 +236,9 @@
         <w:keepNext/>
       </w:pPr>
       <w:r>
+        <w:rPr>
+          <w:noProof/>
+        </w:rPr>
         <w:lastRenderedPageBreak/>
         <w:drawing>
           <wp:inline distT="0" distB="0" distL="0" distR="0" wp14:anchorId="155BBE0D" wp14:editId="2EFFCB65">
@@ -295,18 +298,13 @@
         <w:t>Finally, I split my data into</w:t>
       </w:r>
       <w:r>
-        <w:t xml:space="preserve"> training, </w:t>
-      </w:r>
-      <w:proofErr w:type="gramStart"/>
-      <w:r>
-        <w:t>validation</w:t>
-      </w:r>
-      <w:proofErr w:type="gramEnd"/>
-      <w:r>
-        <w:t xml:space="preserve"> and test sets</w:t>
-      </w:r>
-      <w:r>
-        <w:t xml:space="preserve"> to be used for training.</w:t>
+        <w:t xml:space="preserve"> training and test sets</w:t>
+      </w:r>
+      <w:r>
+        <w:t xml:space="preserve">. The training data is used to train the model, and the test data is used to </w:t>
+      </w:r>
+      <w:r>
+        <w:t xml:space="preserve">test the effectiveness of my implementation. </w:t>
       </w:r>
     </w:p>
     <w:p/>
@@ -355,10 +353,10 @@
             <v:path o:extrusionok="f" gradientshapeok="t" o:connecttype="rect"/>
             <o:lock v:ext="edit" aspectratio="t"/>
           </v:shapetype>
-          <v:shape id="_x0000_i1025" type="#_x0000_t75" style="width:711pt;height:35.4pt" o:ole="">
+          <v:shape id="_x0000_i1025" type="#_x0000_t75" style="width:711pt;height:35.25pt" o:ole="">
             <v:imagedata r:id="rId11" o:title=""/>
           </v:shape>
-          <o:OLEObject Type="Embed" ProgID="Word.OpenDocumentText.12" ShapeID="_x0000_i1025" DrawAspect="Content" ObjectID="_1740565729" r:id="rId12"/>
+          <o:OLEObject Type="Embed" ProgID="Word.OpenDocumentText.12" ShapeID="_x0000_i1025" DrawAspect="Content" ObjectID="_1740771761" r:id="rId12"/>
         </w:object>
       </w:r>
     </w:p>
@@ -383,11 +381,223 @@
         <w:t>Training and Network Selection</w:t>
       </w:r>
     </w:p>
+    <w:p>
+      <w:pPr>
+        <w:pStyle w:val="Heading2"/>
+      </w:pPr>
+      <w:r>
+        <w:t>Forward Pass</w:t>
+      </w:r>
+    </w:p>
+    <w:p>
+      <w:r>
+        <w:t>I</w:t>
+      </w:r>
+      <w:r>
+        <w:t xml:space="preserve"> started by</w:t>
+      </w:r>
+      <w:r>
+        <w:t xml:space="preserve"> </w:t>
+      </w:r>
+      <w:r>
+        <w:t xml:space="preserve">initialising </w:t>
+      </w:r>
+      <w:r>
+        <w:t xml:space="preserve">nested lists containing weights and biases for each neuron in the hidden layer and the output layer. I then worked through the data set, calculating </w:t>
+      </w:r>
+      <w:r>
+        <w:t xml:space="preserve">weighted sums </w:t>
+      </w:r>
+      <w:r>
+        <w:t>for each n</w:t>
+      </w:r>
+      <w:r>
+        <w:t>euron in the hidden lay</w:t>
+      </w:r>
+      <w:r>
+        <w:t>er by iterating through the</w:t>
+      </w:r>
+      <w:r>
+        <w:t xml:space="preserve"> nested</w:t>
+      </w:r>
+      <w:r>
+        <w:t xml:space="preserve"> list of weights</w:t>
+      </w:r>
+      <w:r>
+        <w:t xml:space="preserve">, applying </w:t>
+      </w:r>
+      <w:r>
+        <w:t xml:space="preserve">each weight associated to the hidden layer </w:t>
+      </w:r>
+      <w:r>
+        <w:t>to each input, a</w:t>
+      </w:r>
+      <w:r>
+        <w:t xml:space="preserve">nd adding the bias for that hidden neuron to the resulting value. I stored </w:t>
+      </w:r>
+      <w:r>
+        <w:t>all</w:t>
+      </w:r>
+      <w:r>
+        <w:t xml:space="preserve"> these values in an array</w:t>
+      </w:r>
+      <w:r>
+        <w:t xml:space="preserve"> </w:t>
+      </w:r>
+      <w:r>
+        <w:t xml:space="preserve">called “weightedSums”. I calculated the activations </w:t>
+      </w:r>
+      <w:r>
+        <w:t xml:space="preserve">for these values by applying the sigmoid function to each and stored these in an array called “activations”. </w:t>
+      </w:r>
+      <w:r>
+        <w:t xml:space="preserve">I calculated the weighted sum </w:t>
+      </w:r>
+      <w:r>
+        <w:t xml:space="preserve">of the output layer by </w:t>
+      </w:r>
+      <w:r>
+        <w:t xml:space="preserve">multiplying the activations for each neuron in the hidden layer by the weight applied to that </w:t>
+      </w:r>
+      <w:r>
+        <w:t>neuron</w:t>
+      </w:r>
+      <w:r>
+        <w:t>, then ap</w:t>
+      </w:r>
+      <w:r>
+        <w:t xml:space="preserve">plying the </w:t>
+      </w:r>
+      <w:r>
+        <w:t xml:space="preserve">bias for the output layer. I calculated the activation for the output layer by </w:t>
+      </w:r>
+      <w:r>
+        <w:t>passing this value through the sigmoid function.</w:t>
+      </w:r>
+    </w:p>
+    <w:p>
+      <w:pPr>
+        <w:pStyle w:val="Heading2"/>
+      </w:pPr>
+      <w:r>
+        <w:t>Backward Pass</w:t>
+      </w:r>
+    </w:p>
+    <w:p>
+      <w:r>
+        <w:t>I started by calculating the delta value for the output l</w:t>
+      </w:r>
+      <w:r>
+        <w:t xml:space="preserve">ayer, multiplying the error between the expected output and the </w:t>
+      </w:r>
+      <w:r>
+        <w:t>output activation by the value given by applying the derivative of the sigmoid function by the output activation</w:t>
+      </w:r>
+      <w:r>
+        <w:t xml:space="preserve">. </w:t>
+      </w:r>
+      <w:r>
+        <w:t xml:space="preserve">I then calculated the </w:t>
+      </w:r>
+      <w:r>
+        <w:t>delta values for the hidden layer</w:t>
+      </w:r>
+      <w:r>
+        <w:t>,</w:t>
+      </w:r>
+      <w:r>
+        <w:t xml:space="preserve"> iterating through</w:t>
+      </w:r>
+      <w:r>
+        <w:t xml:space="preserve"> each neuron in the hidden layer</w:t>
+      </w:r>
+      <w:r>
+        <w:t>, calculating the delta values</w:t>
+      </w:r>
+      <w:r>
+        <w:t xml:space="preserve"> by multiplying the delta for the hidden layer with the weight of the neuron and </w:t>
+      </w:r>
+      <w:r>
+        <w:t xml:space="preserve">the value </w:t>
+      </w:r>
+      <w:r>
+        <w:t xml:space="preserve">given by </w:t>
+      </w:r>
+      <w:r>
+        <w:t>apply</w:t>
+      </w:r>
+      <w:r>
+        <w:t>i</w:t>
+      </w:r>
+      <w:r>
+        <w:t>n</w:t>
+      </w:r>
+      <w:r>
+        <w:t>g</w:t>
+      </w:r>
+      <w:r>
+        <w:t xml:space="preserve"> the sigmoid derivative function to the </w:t>
+      </w:r>
+      <w:r>
+        <w:t xml:space="preserve">activation for the neuron, </w:t>
+      </w:r>
+      <w:r>
+        <w:t>appending these to a hiddenDelta array.</w:t>
+      </w:r>
+    </w:p>
+    <w:p>
+      <w:pPr>
+        <w:pStyle w:val="Heading2"/>
+      </w:pPr>
+      <w:r>
+        <w:t>Updating Weights and Biases</w:t>
+      </w:r>
+    </w:p>
+    <w:p>
+      <w:r>
+        <w:t xml:space="preserve">I updated the </w:t>
+      </w:r>
+      <w:r>
+        <w:t>weights from hidden to ou</w:t>
+      </w:r>
+      <w:r>
+        <w:t xml:space="preserve">tput layer by multiplying the learning rate with the delta of the output layer </w:t>
+      </w:r>
+      <w:r>
+        <w:t xml:space="preserve">and the activation of the output layer, and adding this value to </w:t>
+      </w:r>
+      <w:r>
+        <w:t>the old weight value. I then updated the biases applied to the hidden layer</w:t>
+      </w:r>
+    </w:p>
     <w:p/>
     <w:p>
+      <w:pPr>
+        <w:pStyle w:val="Heading2"/>
+      </w:pPr>
+      <w:r>
+        <w:t>Network Selection</w:t>
+      </w:r>
+    </w:p>
+    <w:p/>
+    <w:p>
+      <w:pPr>
+        <w:rPr>
+          <w:rFonts w:asciiTheme="majorHAnsi" w:eastAsiaTheme="majorEastAsia" w:hAnsiTheme="majorHAnsi" w:cstheme="majorBidi"/>
+          <w:color w:val="2F5496" w:themeColor="accent1" w:themeShade="BF"/>
+          <w:sz w:val="32"/>
+          <w:szCs w:val="32"/>
+        </w:rPr>
+      </w:pPr>
       <w:r>
         <w:br w:type="page"/>
       </w:r>
+    </w:p>
+    <w:p>
+      <w:pPr>
+        <w:pStyle w:val="Heading1"/>
+        <w:ind w:left="720"/>
+      </w:pPr>
     </w:p>
     <w:p>
       <w:pPr>
@@ -399,8 +609,562 @@
         <w:jc w:val="center"/>
       </w:pPr>
       <w:r>
-        <w:lastRenderedPageBreak/>
         <w:t>Evaluation</w:t>
+      </w:r>
+    </w:p>
+    <w:p>
+      <w:r>
+        <w:t>To test my implementation, I used my trained model to predict the predictand for each piece of test data and recorded the mean error of these predictions.</w:t>
+      </w:r>
+      <w:r>
+        <w:t xml:space="preserve"> The first test which I did was </w:t>
+      </w:r>
+      <w:r>
+        <w:t xml:space="preserve">to </w:t>
+      </w:r>
+      <w:r>
+        <w:t>t</w:t>
+      </w:r>
+      <w:r>
+        <w:t>rain</w:t>
+      </w:r>
+      <w:r>
+        <w:t xml:space="preserve"> my model with 1, 10, 100</w:t>
+      </w:r>
+      <w:r>
+        <w:t>,</w:t>
+      </w:r>
+      <w:r>
+        <w:t xml:space="preserve"> 1000</w:t>
+      </w:r>
+      <w:r>
+        <w:t xml:space="preserve"> and 10000</w:t>
+      </w:r>
+      <w:r>
+        <w:t xml:space="preserve"> epochs</w:t>
+      </w:r>
+      <w:r>
+        <w:t>.</w:t>
+      </w:r>
+      <w:r>
+        <w:t xml:space="preserve"> </w:t>
+      </w:r>
+      <w:r>
+        <w:t>F</w:t>
+      </w:r>
+      <w:r>
+        <w:t xml:space="preserve">or each number of epochs </w:t>
+      </w:r>
+      <w:r>
+        <w:t xml:space="preserve">I trained the algorithm 5 times and selected the best performing </w:t>
+      </w:r>
+      <w:r>
+        <w:t>set of weights and biases</w:t>
+      </w:r>
+      <w:r>
+        <w:t>, based on the mean error produced when predicting the test data. The results of this are in the table below:</w:t>
+      </w:r>
+    </w:p>
+    <w:tbl>
+      <w:tblPr>
+        <w:tblStyle w:val="TableGrid"/>
+        <w:tblW w:w="0" w:type="auto"/>
+        <w:tblLook w:val="04A0" w:firstRow="1" w:lastRow="0" w:firstColumn="1" w:lastColumn="0" w:noHBand="0" w:noVBand="1"/>
+      </w:tblPr>
+      <w:tblGrid>
+        <w:gridCol w:w="4621"/>
+        <w:gridCol w:w="4621"/>
+      </w:tblGrid>
+      <w:tr>
+        <w:tc>
+          <w:tcPr>
+            <w:tcW w:w="4621" w:type="dxa"/>
+          </w:tcPr>
+          <w:p>
+            <w:r>
+              <w:t>Number of Epochs</w:t>
+            </w:r>
+          </w:p>
+        </w:tc>
+        <w:tc>
+          <w:tcPr>
+            <w:tcW w:w="4621" w:type="dxa"/>
+          </w:tcPr>
+          <w:p>
+            <w:r>
+              <w:t>Mean Error</w:t>
+            </w:r>
+          </w:p>
+        </w:tc>
+      </w:tr>
+      <w:tr>
+        <w:tc>
+          <w:tcPr>
+            <w:tcW w:w="4621" w:type="dxa"/>
+          </w:tcPr>
+          <w:p>
+            <w:r>
+              <w:t>1</w:t>
+            </w:r>
+          </w:p>
+        </w:tc>
+        <w:tc>
+          <w:tcPr>
+            <w:tcW w:w="4621" w:type="dxa"/>
+          </w:tcPr>
+          <w:p>
+            <w:r>
+              <w:t>0.10990237210214156</w:t>
+            </w:r>
+          </w:p>
+        </w:tc>
+      </w:tr>
+      <w:tr>
+        <w:tc>
+          <w:tcPr>
+            <w:tcW w:w="4621" w:type="dxa"/>
+          </w:tcPr>
+          <w:p>
+            <w:r>
+              <w:t>10</w:t>
+            </w:r>
+          </w:p>
+        </w:tc>
+        <w:tc>
+          <w:tcPr>
+            <w:tcW w:w="4621" w:type="dxa"/>
+          </w:tcPr>
+          <w:p>
+            <w:r>
+              <w:t>0.1074126243224174</w:t>
+            </w:r>
+          </w:p>
+        </w:tc>
+      </w:tr>
+      <w:tr>
+        <w:tc>
+          <w:tcPr>
+            <w:tcW w:w="4621" w:type="dxa"/>
+          </w:tcPr>
+          <w:p>
+            <w:r>
+              <w:t>100</w:t>
+            </w:r>
+          </w:p>
+        </w:tc>
+        <w:tc>
+          <w:tcPr>
+            <w:tcW w:w="4621" w:type="dxa"/>
+          </w:tcPr>
+          <w:p>
+            <w:r>
+              <w:t>0.01621058616022838</w:t>
+            </w:r>
+          </w:p>
+        </w:tc>
+      </w:tr>
+      <w:tr>
+        <w:tc>
+          <w:tcPr>
+            <w:tcW w:w="4621" w:type="dxa"/>
+          </w:tcPr>
+          <w:p>
+            <w:r>
+              <w:t>1000</w:t>
+            </w:r>
+          </w:p>
+        </w:tc>
+        <w:tc>
+          <w:tcPr>
+            <w:tcW w:w="4621" w:type="dxa"/>
+          </w:tcPr>
+          <w:p>
+            <w:r>
+              <w:t>0.012702017361175332</w:t>
+            </w:r>
+          </w:p>
+        </w:tc>
+      </w:tr>
+      <w:tr>
+        <w:tc>
+          <w:tcPr>
+            <w:tcW w:w="4621" w:type="dxa"/>
+          </w:tcPr>
+          <w:p>
+            <w:r>
+              <w:t>10000</w:t>
+            </w:r>
+          </w:p>
+        </w:tc>
+        <w:tc>
+          <w:tcPr>
+            <w:tcW w:w="4621" w:type="dxa"/>
+          </w:tcPr>
+          <w:p>
+            <w:r>
+              <w:t>0.02018308558401532</w:t>
+            </w:r>
+          </w:p>
+        </w:tc>
+      </w:tr>
+    </w:tbl>
+    <w:p/>
+    <w:p/>
+    <w:p>
+      <w:r>
+        <w:t xml:space="preserve">I repeated this test using </w:t>
+      </w:r>
+      <w:r>
+        <w:t xml:space="preserve">one set of weights and biases for each of the epoch cycles to show how the accuracy of the algorithm </w:t>
+      </w:r>
+      <w:r>
+        <w:t xml:space="preserve">gradually </w:t>
+      </w:r>
+      <w:r>
+        <w:t xml:space="preserve">improves with each </w:t>
+      </w:r>
+      <w:r>
+        <w:t>increase in the number of epochs:</w:t>
+      </w:r>
+    </w:p>
+    <w:tbl>
+      <w:tblPr>
+        <w:tblStyle w:val="TableGrid"/>
+        <w:tblW w:w="0" w:type="auto"/>
+        <w:tblLook w:val="04A0" w:firstRow="1" w:lastRow="0" w:firstColumn="1" w:lastColumn="0" w:noHBand="0" w:noVBand="1"/>
+      </w:tblPr>
+      <w:tblGrid>
+        <w:gridCol w:w="4621"/>
+        <w:gridCol w:w="4621"/>
+      </w:tblGrid>
+      <w:tr>
+        <w:tc>
+          <w:tcPr>
+            <w:tcW w:w="4621" w:type="dxa"/>
+          </w:tcPr>
+          <w:p>
+            <w:r>
+              <w:t>Number of Epochs</w:t>
+            </w:r>
+          </w:p>
+        </w:tc>
+        <w:tc>
+          <w:tcPr>
+            <w:tcW w:w="4621" w:type="dxa"/>
+          </w:tcPr>
+          <w:p>
+            <w:r>
+              <w:t>Mean Error</w:t>
+            </w:r>
+          </w:p>
+        </w:tc>
+      </w:tr>
+      <w:tr>
+        <w:tc>
+          <w:tcPr>
+            <w:tcW w:w="4621" w:type="dxa"/>
+          </w:tcPr>
+          <w:p>
+            <w:r>
+              <w:t>1</w:t>
+            </w:r>
+          </w:p>
+        </w:tc>
+        <w:tc>
+          <w:tcPr>
+            <w:tcW w:w="4621" w:type="dxa"/>
+          </w:tcPr>
+          <w:p>
+            <w:r>
+              <w:t>0.12514793363165122</w:t>
+            </w:r>
+          </w:p>
+        </w:tc>
+      </w:tr>
+      <w:tr>
+        <w:tc>
+          <w:tcPr>
+            <w:tcW w:w="4621" w:type="dxa"/>
+          </w:tcPr>
+          <w:p>
+            <w:r>
+              <w:t>10</w:t>
+            </w:r>
+          </w:p>
+        </w:tc>
+        <w:tc>
+          <w:tcPr>
+            <w:tcW w:w="4621" w:type="dxa"/>
+          </w:tcPr>
+          <w:p>
+            <w:r>
+              <w:t>0.11998875209236642</w:t>
+            </w:r>
+          </w:p>
+        </w:tc>
+      </w:tr>
+      <w:tr>
+        <w:tc>
+          <w:tcPr>
+            <w:tcW w:w="4621" w:type="dxa"/>
+          </w:tcPr>
+          <w:p>
+            <w:r>
+              <w:t>100</w:t>
+            </w:r>
+          </w:p>
+        </w:tc>
+        <w:tc>
+          <w:tcPr>
+            <w:tcW w:w="4621" w:type="dxa"/>
+          </w:tcPr>
+          <w:p>
+            <w:r>
+              <w:t>0.018120941015058973</w:t>
+            </w:r>
+          </w:p>
+        </w:tc>
+      </w:tr>
+      <w:tr>
+        <w:tc>
+          <w:tcPr>
+            <w:tcW w:w="4621" w:type="dxa"/>
+          </w:tcPr>
+          <w:p>
+            <w:r>
+              <w:t>1000</w:t>
+            </w:r>
+          </w:p>
+        </w:tc>
+        <w:tc>
+          <w:tcPr>
+            <w:tcW w:w="4621" w:type="dxa"/>
+          </w:tcPr>
+          <w:p>
+            <w:r>
+              <w:t>0.01261083700607197</w:t>
+            </w:r>
+          </w:p>
+        </w:tc>
+      </w:tr>
+      <w:tr>
+        <w:tc>
+          <w:tcPr>
+            <w:tcW w:w="4621" w:type="dxa"/>
+          </w:tcPr>
+          <w:p>
+            <w:r>
+              <w:t>10000</w:t>
+            </w:r>
+          </w:p>
+        </w:tc>
+        <w:tc>
+          <w:tcPr>
+            <w:tcW w:w="4621" w:type="dxa"/>
+          </w:tcPr>
+          <w:p>
+            <w:r>
+              <w:t>0.02427507336911702</w:t>
+            </w:r>
+          </w:p>
+        </w:tc>
+      </w:tr>
+    </w:tbl>
+    <w:p/>
+    <w:p>
+      <w:r>
+        <w:t>This test incorporated the “</w:t>
+      </w:r>
+      <w:r>
+        <w:t xml:space="preserve">Momentum” method of improvement, </w:t>
+      </w:r>
+      <w:r>
+        <w:t>with random initial weights and biases for each training sequence</w:t>
+      </w:r>
+      <w:r>
+        <w:t>:</w:t>
+      </w:r>
+    </w:p>
+    <w:tbl>
+      <w:tblPr>
+        <w:tblStyle w:val="TableGrid"/>
+        <w:tblW w:w="0" w:type="auto"/>
+        <w:tblLook w:val="04A0" w:firstRow="1" w:lastRow="0" w:firstColumn="1" w:lastColumn="0" w:noHBand="0" w:noVBand="1"/>
+      </w:tblPr>
+      <w:tblGrid>
+        <w:gridCol w:w="4621"/>
+        <w:gridCol w:w="4621"/>
+      </w:tblGrid>
+      <w:tr>
+        <w:tc>
+          <w:tcPr>
+            <w:tcW w:w="4621" w:type="dxa"/>
+          </w:tcPr>
+          <w:p>
+            <w:r>
+              <w:t>Number of Epochs</w:t>
+            </w:r>
+          </w:p>
+        </w:tc>
+        <w:tc>
+          <w:tcPr>
+            <w:tcW w:w="4621" w:type="dxa"/>
+          </w:tcPr>
+          <w:p>
+            <w:r>
+              <w:t>Mean Error</w:t>
+            </w:r>
+          </w:p>
+        </w:tc>
+      </w:tr>
+      <w:tr>
+        <w:tc>
+          <w:tcPr>
+            <w:tcW w:w="4621" w:type="dxa"/>
+          </w:tcPr>
+          <w:p>
+            <w:r>
+              <w:t>1</w:t>
+            </w:r>
+          </w:p>
+        </w:tc>
+        <w:tc>
+          <w:tcPr>
+            <w:tcW w:w="4621" w:type="dxa"/>
+          </w:tcPr>
+          <w:p>
+            <w:r>
+              <w:t>0.11215667654691147</w:t>
+            </w:r>
+          </w:p>
+        </w:tc>
+      </w:tr>
+      <w:tr>
+        <w:tc>
+          <w:tcPr>
+            <w:tcW w:w="4621" w:type="dxa"/>
+          </w:tcPr>
+          <w:p>
+            <w:r>
+              <w:t>10</w:t>
+            </w:r>
+          </w:p>
+        </w:tc>
+        <w:tc>
+          <w:tcPr>
+            <w:tcW w:w="4621" w:type="dxa"/>
+          </w:tcPr>
+          <w:p>
+            <w:r>
+              <w:t>0.09703585631696883</w:t>
+            </w:r>
+          </w:p>
+        </w:tc>
+      </w:tr>
+      <w:tr>
+        <w:tc>
+          <w:tcPr>
+            <w:tcW w:w="4621" w:type="dxa"/>
+          </w:tcPr>
+          <w:p>
+            <w:r>
+              <w:t>100</w:t>
+            </w:r>
+          </w:p>
+        </w:tc>
+        <w:tc>
+          <w:tcPr>
+            <w:tcW w:w="4621" w:type="dxa"/>
+          </w:tcPr>
+          <w:p>
+            <w:r>
+              <w:t>0.015540855184784767</w:t>
+            </w:r>
+          </w:p>
+        </w:tc>
+      </w:tr>
+      <w:tr>
+        <w:tc>
+          <w:tcPr>
+            <w:tcW w:w="4621" w:type="dxa"/>
+          </w:tcPr>
+          <w:p>
+            <w:r>
+              <w:t>1000</w:t>
+            </w:r>
+          </w:p>
+        </w:tc>
+        <w:tc>
+          <w:tcPr>
+            <w:tcW w:w="4621" w:type="dxa"/>
+          </w:tcPr>
+          <w:p>
+            <w:r>
+              <w:t>0.012704948587189265</w:t>
+            </w:r>
+          </w:p>
+        </w:tc>
+      </w:tr>
+      <w:tr>
+        <w:tc>
+          <w:tcPr>
+            <w:tcW w:w="4621" w:type="dxa"/>
+          </w:tcPr>
+          <w:p>
+            <w:r>
+              <w:t>10000</w:t>
+            </w:r>
+          </w:p>
+        </w:tc>
+        <w:tc>
+          <w:tcPr>
+            <w:tcW w:w="4621" w:type="dxa"/>
+          </w:tcPr>
+          <w:p>
+            <w:r>
+              <w:t>0.01958618029325898</w:t>
+            </w:r>
+          </w:p>
+        </w:tc>
+      </w:tr>
+    </w:tbl>
+    <w:p/>
+    <w:p>
+      <w:r>
+        <w:t>This test showcases overtraining of my model as training for</w:t>
+      </w:r>
+      <w:r>
+        <w:t xml:space="preserve"> 10</w:t>
+      </w:r>
+      <w:r>
+        <w:t>,</w:t>
+      </w:r>
+      <w:r>
+        <w:t>000 epochs resulted in the model being overtrained</w:t>
+      </w:r>
+      <w:r>
+        <w:t xml:space="preserve"> and less accurate than training for both 100 and 1000 epochs.</w:t>
+      </w:r>
+    </w:p>
+    <w:p/>
+    <w:p>
+      <w:r>
+        <w:t xml:space="preserve">I then repeated this without resetting the </w:t>
+      </w:r>
+      <w:r>
+        <w:t xml:space="preserve">initial weights and </w:t>
+      </w:r>
+      <w:r>
+        <w:t xml:space="preserve">biases between each </w:t>
+      </w:r>
+      <w:r>
+        <w:t xml:space="preserve">training loop, therefore </w:t>
+      </w:r>
+      <w:r>
+        <w:t xml:space="preserve">this </w:t>
+      </w:r>
+      <w:r>
+        <w:t>showcasing the ability of the algorithm to improve with time</w:t>
       </w:r>
     </w:p>
     <w:p/>
@@ -423,7 +1187,17 @@
         <w:t>Comparison</w:t>
       </w:r>
     </w:p>
-    <w:p/>
+    <w:p>
+      <w:r>
+        <w:t>To</w:t>
+      </w:r>
+      <w:r>
+        <w:t xml:space="preserve"> get a benchmark for the performance of my algorithm, I have chosen to compare it to a </w:t>
+      </w:r>
+      <w:r>
+        <w:t xml:space="preserve">simple multiple linear regression model, LINEST, in excel. </w:t>
+      </w:r>
+    </w:p>
     <w:sectPr>
       <w:footerReference w:type="default" r:id="rId13"/>
       <w:pgSz w:w="11906" w:h="16838"/>
@@ -1024,6 +1798,50 @@
       <w:szCs w:val="32"/>
     </w:rPr>
   </w:style>
+  <w:style w:type="paragraph" w:styleId="Heading2">
+    <w:name w:val="heading 2"/>
+    <w:basedOn w:val="Normal"/>
+    <w:next w:val="Normal"/>
+    <w:link w:val="Heading2Char"/>
+    <w:uiPriority w:val="9"/>
+    <w:unhideWhenUsed/>
+    <w:qFormat/>
+    <w:rsid w:val="00E37F54"/>
+    <w:pPr>
+      <w:keepNext/>
+      <w:keepLines/>
+      <w:spacing w:before="40" w:after="0"/>
+      <w:outlineLvl w:val="1"/>
+    </w:pPr>
+    <w:rPr>
+      <w:rFonts w:asciiTheme="majorHAnsi" w:eastAsiaTheme="majorEastAsia" w:hAnsiTheme="majorHAnsi" w:cstheme="majorBidi"/>
+      <w:color w:val="2F5496" w:themeColor="accent1" w:themeShade="BF"/>
+      <w:sz w:val="26"/>
+      <w:szCs w:val="26"/>
+    </w:rPr>
+  </w:style>
+  <w:style w:type="paragraph" w:styleId="Heading3">
+    <w:name w:val="heading 3"/>
+    <w:basedOn w:val="Normal"/>
+    <w:next w:val="Normal"/>
+    <w:link w:val="Heading3Char"/>
+    <w:uiPriority w:val="9"/>
+    <w:unhideWhenUsed/>
+    <w:qFormat/>
+    <w:rsid w:val="00E37F54"/>
+    <w:pPr>
+      <w:keepNext/>
+      <w:keepLines/>
+      <w:spacing w:before="40" w:after="0"/>
+      <w:outlineLvl w:val="2"/>
+    </w:pPr>
+    <w:rPr>
+      <w:rFonts w:asciiTheme="majorHAnsi" w:eastAsiaTheme="majorEastAsia" w:hAnsiTheme="majorHAnsi" w:cstheme="majorBidi"/>
+      <w:color w:val="1F3763" w:themeColor="accent1" w:themeShade="7F"/>
+      <w:sz w:val="24"/>
+      <w:szCs w:val="24"/>
+    </w:rPr>
+  </w:style>
   <w:style w:type="character" w:default="1" w:styleId="DefaultParagraphFont">
     <w:name w:val="Default Paragraph Font"/>
     <w:uiPriority w:val="1"/>
@@ -1159,6 +1977,51 @@
       <w:color w:val="44546A" w:themeColor="text2"/>
       <w:sz w:val="18"/>
       <w:szCs w:val="18"/>
+    </w:rPr>
+  </w:style>
+  <w:style w:type="table" w:styleId="TableGrid">
+    <w:name w:val="Table Grid"/>
+    <w:basedOn w:val="TableNormal"/>
+    <w:uiPriority w:val="39"/>
+    <w:rsid w:val="00AD4F6F"/>
+    <w:pPr>
+      <w:spacing w:after="0" w:line="240" w:lineRule="auto"/>
+    </w:pPr>
+    <w:tblPr>
+      <w:tblBorders>
+        <w:top w:val="single" w:sz="4" w:space="0" w:color="auto"/>
+        <w:left w:val="single" w:sz="4" w:space="0" w:color="auto"/>
+        <w:bottom w:val="single" w:sz="4" w:space="0" w:color="auto"/>
+        <w:right w:val="single" w:sz="4" w:space="0" w:color="auto"/>
+        <w:insideH w:val="single" w:sz="4" w:space="0" w:color="auto"/>
+        <w:insideV w:val="single" w:sz="4" w:space="0" w:color="auto"/>
+      </w:tblBorders>
+    </w:tblPr>
+  </w:style>
+  <w:style w:type="character" w:customStyle="1" w:styleId="Heading2Char">
+    <w:name w:val="Heading 2 Char"/>
+    <w:basedOn w:val="DefaultParagraphFont"/>
+    <w:link w:val="Heading2"/>
+    <w:uiPriority w:val="9"/>
+    <w:rsid w:val="00E37F54"/>
+    <w:rPr>
+      <w:rFonts w:asciiTheme="majorHAnsi" w:eastAsiaTheme="majorEastAsia" w:hAnsiTheme="majorHAnsi" w:cstheme="majorBidi"/>
+      <w:color w:val="2F5496" w:themeColor="accent1" w:themeShade="BF"/>
+      <w:sz w:val="26"/>
+      <w:szCs w:val="26"/>
+    </w:rPr>
+  </w:style>
+  <w:style w:type="character" w:customStyle="1" w:styleId="Heading3Char">
+    <w:name w:val="Heading 3 Char"/>
+    <w:basedOn w:val="DefaultParagraphFont"/>
+    <w:link w:val="Heading3"/>
+    <w:uiPriority w:val="9"/>
+    <w:rsid w:val="00E37F54"/>
+    <w:rPr>
+      <w:rFonts w:asciiTheme="majorHAnsi" w:eastAsiaTheme="majorEastAsia" w:hAnsiTheme="majorHAnsi" w:cstheme="majorBidi"/>
+      <w:color w:val="1F3763" w:themeColor="accent1" w:themeShade="7F"/>
+      <w:sz w:val="24"/>
+      <w:szCs w:val="24"/>
     </w:rPr>
   </w:style>
 </w:styles>

</xml_diff>

<commit_message>
feat: annealing and momentum working
</commit_message>
<xml_diff>
--- a/l128493_report.docx
+++ b/l128493_report.docx
@@ -319,11 +319,11 @@
         <w:t>processing is below:</w:t>
       </w:r>
     </w:p>
-    <w:bookmarkStart w:id="0" w:name="_MON_1740814503"/>
+    <w:bookmarkStart w:id="0" w:name="_MON_1740911354"/>
     <w:bookmarkEnd w:id="0"/>
     <w:p>
       <w:r>
-        <w:object w:dxaOrig="9026" w:dyaOrig="13845" w14:anchorId="15FB941F">
+        <w:object w:dxaOrig="9026" w:dyaOrig="7854" w14:anchorId="26CD30FF">
           <v:shapetype id="_x0000_t75" coordsize="21600,21600" o:spt="75" o:preferrelative="t" path="m@4@5l@4@11@9@11@9@5xe" filled="f" stroked="f">
             <v:stroke joinstyle="miter"/>
             <v:formulas>
@@ -343,22 +343,34 @@
             <v:path o:extrusionok="f" gradientshapeok="t" o:connecttype="rect"/>
             <o:lock v:ext="edit" aspectratio="t"/>
           </v:shapetype>
-          <v:shape id="_x0000_i1025" type="#_x0000_t75" style="width:451.5pt;height:692.25pt" o:ole="">
+          <v:shape id="_x0000_i1037" type="#_x0000_t75" style="width:451.5pt;height:393pt" o:ole="">
             <v:imagedata r:id="rId11" o:title=""/>
           </v:shape>
-          <o:OLEObject Type="Embed" ProgID="Word.OpenDocumentText.12" ShapeID="_x0000_i1025" DrawAspect="Content" ObjectID="_1740855026" r:id="rId12"/>
+          <o:OLEObject Type="Embed" ProgID="Word.OpenDocumentText.12" ShapeID="_x0000_i1037" DrawAspect="Content" ObjectID="_1740919916" r:id="rId12"/>
         </w:object>
       </w:r>
     </w:p>
-    <w:bookmarkStart w:id="1" w:name="_MON_1740814397"/>
+    <w:bookmarkStart w:id="1" w:name="_MON_1740814503"/>
     <w:bookmarkEnd w:id="1"/>
     <w:p>
       <w:r>
-        <w:object w:dxaOrig="9026" w:dyaOrig="10704" w14:anchorId="004AC73E">
-          <v:shape id="_x0000_i1026" type="#_x0000_t75" style="width:451.5pt;height:535.5pt" o:ole="">
+        <w:object w:dxaOrig="9026" w:dyaOrig="12984" w14:anchorId="15FB941F">
+          <v:shape id="_x0000_i1040" type="#_x0000_t75" style="width:451.5pt;height:649.5pt" o:ole="">
             <v:imagedata r:id="rId13" o:title=""/>
           </v:shape>
-          <o:OLEObject Type="Embed" ProgID="Word.OpenDocumentText.12" ShapeID="_x0000_i1026" DrawAspect="Content" ObjectID="_1740855027" r:id="rId14"/>
+          <o:OLEObject Type="Embed" ProgID="Word.OpenDocumentText.12" ShapeID="_x0000_i1040" DrawAspect="Content" ObjectID="_1740919917" r:id="rId14"/>
+        </w:object>
+      </w:r>
+    </w:p>
+    <w:bookmarkStart w:id="2" w:name="_MON_1740814397"/>
+    <w:bookmarkEnd w:id="2"/>
+    <w:p>
+      <w:r>
+        <w:object w:dxaOrig="9026" w:dyaOrig="4146" w14:anchorId="004AC73E">
+          <v:shape id="_x0000_i1042" type="#_x0000_t75" style="width:451.5pt;height:207.75pt" o:ole="">
+            <v:imagedata r:id="rId15" o:title=""/>
+          </v:shape>
+          <o:OLEObject Type="Embed" ProgID="Word.OpenDocumentText.12" ShapeID="_x0000_i1042" DrawAspect="Content" ObjectID="_1740919918" r:id="rId16"/>
         </w:object>
       </w:r>
       <w:r>
@@ -385,18 +397,20 @@
         <w:t>Implementation</w:t>
       </w:r>
     </w:p>
-    <w:bookmarkStart w:id="2" w:name="_MON_1740829823"/>
-    <w:bookmarkEnd w:id="2"/>
+    <w:bookmarkStart w:id="3" w:name="_MON_1740829823"/>
+    <w:bookmarkEnd w:id="3"/>
     <w:p>
       <w:r>
         <w:object w:dxaOrig="9026" w:dyaOrig="450" w14:anchorId="3459B64D">
           <v:shape id="_x0000_i1027" type="#_x0000_t75" style="width:451.5pt;height:22.5pt" o:ole="">
-            <v:imagedata r:id="rId15" o:title=""/>
+            <v:imagedata r:id="rId17" o:title=""/>
           </v:shape>
-          <o:OLEObject Type="Embed" ProgID="Word.OpenDocumentText.12" ShapeID="_x0000_i1027" DrawAspect="Content" ObjectID="_1740855028" r:id="rId16"/>
+          <o:OLEObject Type="Embed" ProgID="Word.OpenDocumentText.12" ShapeID="_x0000_i1027" DrawAspect="Content" ObjectID="_1740919919" r:id="rId18"/>
         </w:object>
       </w:r>
     </w:p>
+    <w:p/>
+    <w:p/>
     <w:p/>
     <w:p/>
     <w:p>
@@ -637,7 +651,10 @@
         <w:t xml:space="preserve"> to update them. </w:t>
       </w:r>
       <w:r>
-        <w:t xml:space="preserve">Finally I update the output bias </w:t>
+        <w:t>Finally,</w:t>
+      </w:r>
+      <w:r>
+        <w:t xml:space="preserve"> I update the output bias </w:t>
       </w:r>
       <w:r>
         <w:t>using the learning rate and delta of the output layer.</w:t>
@@ -653,7 +670,10 @@
     </w:p>
     <w:p>
       <w:r>
-        <w:t xml:space="preserve">In order to avoid local minima, I </w:t>
+        <w:t>To</w:t>
+      </w:r>
+      <w:r>
+        <w:t xml:space="preserve"> avoid local minima, I </w:t>
       </w:r>
       <w:r>
         <w:t xml:space="preserve">train my network multiple times. After each training cycle, I test that set of weights and biases’ effectiveness by </w:t>
@@ -668,6 +688,62 @@
         <w:t>and that is the network which I select to use after training.</w:t>
       </w:r>
     </w:p>
+    <w:p>
+      <w:pPr>
+        <w:pStyle w:val="Heading2"/>
+      </w:pPr>
+      <w:r>
+        <w:t>Other information</w:t>
+      </w:r>
+    </w:p>
+    <w:p>
+      <w:r>
+        <w:t xml:space="preserve">My code is fully customisable, with the </w:t>
+      </w:r>
+      <w:r>
+        <w:t>learning parameters, number of inputs, hidden and output nodes able to be changed and customised to suit any dataset</w:t>
+      </w:r>
+      <w:r>
+        <w:t xml:space="preserve">. My standardisation and data splitting algorithms will </w:t>
+      </w:r>
+      <w:r>
+        <w:t xml:space="preserve">also </w:t>
+      </w:r>
+      <w:r>
+        <w:t>work with any dataset</w:t>
+      </w:r>
+      <w:r>
+        <w:t xml:space="preserve">. I used python </w:t>
+      </w:r>
+      <w:r>
+        <w:t xml:space="preserve">to implement my MLP </w:t>
+      </w:r>
+      <w:r>
+        <w:t>with numpy, matplotlib</w:t>
+      </w:r>
+      <w:r>
+        <w:t>, random and math imported.</w:t>
+      </w:r>
+      <w:r>
+        <w:t xml:space="preserve"> I opted not to use an OOP approach, instead using arrays, nested arrays and </w:t>
+      </w:r>
+      <w:r>
+        <w:t xml:space="preserve">splitting my code into functions. </w:t>
+      </w:r>
+      <w:r>
+        <w:t>Each time my trainModel function is run is an epoch, so to train the algorithm this needs to be run as many times as there are epochs that it</w:t>
+      </w:r>
+      <w:r>
+        <w:t>’s training for</w:t>
+      </w:r>
+      <w:r>
+        <w:t>, which is set in th</w:t>
+      </w:r>
+      <w:r>
+        <w:t>e “if __name__ == “__main__:” in the “epochs” variable.</w:t>
+      </w:r>
+    </w:p>
+    <w:p/>
     <w:p/>
     <w:p>
       <w:pPr>
@@ -685,12 +761,6 @@
     <w:p>
       <w:pPr>
         <w:pStyle w:val="Heading1"/>
-        <w:ind w:left="720"/>
-      </w:pPr>
-    </w:p>
-    <w:p>
-      <w:pPr>
-        <w:pStyle w:val="Heading1"/>
         <w:numPr>
           <w:ilvl w:val="0"/>
           <w:numId w:val="1"/>
@@ -698,6 +768,7 @@
         <w:jc w:val="center"/>
       </w:pPr>
       <w:r>
+        <w:lastRenderedPageBreak/>
         <w:t>Evaluation</w:t>
       </w:r>
     </w:p>
@@ -1445,6 +1516,9 @@
     </w:p>
     <w:p>
       <w:r>
+        <w:rPr>
+          <w:noProof/>
+        </w:rPr>
         <w:drawing>
           <wp:inline distT="0" distB="0" distL="0" distR="0" wp14:anchorId="7AEAD0BD" wp14:editId="5CBDAB25">
             <wp:extent cx="5731510" cy="2141220"/>
@@ -1461,7 +1535,7 @@
                     <pic:cNvPicPr/>
                   </pic:nvPicPr>
                   <pic:blipFill>
-                    <a:blip r:embed="rId17"/>
+                    <a:blip r:embed="rId19"/>
                     <a:stretch>
                       <a:fillRect/>
                     </a:stretch>
@@ -1491,7 +1565,24 @@
         <w:t xml:space="preserve"> function of the number of epochs which the algorithm is trained for</w:t>
       </w:r>
       <w:r>
-        <w:t>, with momentum implemented into my algorithm.</w:t>
+        <w:t xml:space="preserve">, with </w:t>
+      </w:r>
+      <w:r>
+        <w:rPr>
+          <w:b/>
+          <w:bCs/>
+        </w:rPr>
+        <w:t>M</w:t>
+      </w:r>
+      <w:r>
+        <w:rPr>
+          <w:b/>
+          <w:bCs/>
+        </w:rPr>
+        <w:t>omentum</w:t>
+      </w:r>
+      <w:r>
+        <w:t xml:space="preserve"> implemented into my algorithm.</w:t>
       </w:r>
       <w:r>
         <w:t xml:space="preserve"> </w:t>
@@ -1502,6 +1593,9 @@
     </w:p>
     <w:p>
       <w:r>
+        <w:rPr>
+          <w:noProof/>
+        </w:rPr>
         <w:drawing>
           <wp:inline distT="0" distB="0" distL="0" distR="0" wp14:anchorId="16FC66D1" wp14:editId="15F733E9">
             <wp:extent cx="5731510" cy="2106930"/>
@@ -1518,7 +1612,7 @@
                     <pic:cNvPicPr/>
                   </pic:nvPicPr>
                   <pic:blipFill>
-                    <a:blip r:embed="rId18"/>
+                    <a:blip r:embed="rId20"/>
                     <a:stretch>
                       <a:fillRect/>
                     </a:stretch>
@@ -1541,7 +1635,300 @@
     </w:p>
     <w:p>
       <w:r>
+        <w:t xml:space="preserve">This graph shows the above, but with </w:t>
+      </w:r>
+      <w:r>
+        <w:rPr>
+          <w:b/>
+          <w:bCs/>
+        </w:rPr>
+        <w:t>A</w:t>
+      </w:r>
+      <w:r>
+        <w:rPr>
+          <w:b/>
+          <w:bCs/>
+        </w:rPr>
+        <w:t>nnealing</w:t>
+      </w:r>
+      <w:r>
+        <w:t xml:space="preserve"> </w:t>
+      </w:r>
+      <w:r>
+        <w:t>implemented upon the base algorithm.</w:t>
+      </w:r>
+      <w:r>
+        <w:t xml:space="preserve"> I decided to start with a</w:t>
+      </w:r>
+      <w:r>
+        <w:t>n initial</w:t>
+      </w:r>
+      <w:r>
+        <w:t xml:space="preserve"> learning rate of 0.2, which had </w:t>
+      </w:r>
+      <w:r>
+        <w:t>a great effect on</w:t>
+      </w:r>
+      <w:r>
+        <w:t xml:space="preserve"> the error</w:t>
+      </w:r>
+      <w:r>
+        <w:t>, which</w:t>
+      </w:r>
+      <w:r>
+        <w:t xml:space="preserve"> is</w:t>
+      </w:r>
+      <w:r>
+        <w:t xml:space="preserve"> also</w:t>
+      </w:r>
+      <w:r>
+        <w:t xml:space="preserve"> slightly </w:t>
+      </w:r>
+      <w:r>
         <w:lastRenderedPageBreak/>
+        <w:t>reduced</w:t>
+      </w:r>
+      <w:r>
+        <w:t xml:space="preserve"> compared to </w:t>
+      </w:r>
+      <w:r>
+        <w:t>results which did not use annealing</w:t>
+      </w:r>
+      <w:r>
+        <w:t xml:space="preserve"> as </w:t>
+      </w:r>
+      <w:r>
+        <w:t>it</w:t>
+      </w:r>
+      <w:r>
+        <w:t xml:space="preserve"> allowed the </w:t>
+      </w:r>
+      <w:r>
+        <w:t>model to find a slightly improved set of weights and biases.</w:t>
+      </w:r>
+    </w:p>
+    <w:p>
+      <w:r>
+        <w:drawing>
+          <wp:inline distT="0" distB="0" distL="0" distR="0" wp14:anchorId="3FA144CC" wp14:editId="2DC58293">
+            <wp:extent cx="5731510" cy="2131060"/>
+            <wp:effectExtent l="0" t="0" r="0" b="0"/>
+            <wp:docPr id="12" name="Picture 12" descr="Chart&#10;&#10;Description automatically generated"/>
+            <wp:cNvGraphicFramePr>
+              <a:graphicFrameLocks xmlns:a="http://schemas.openxmlformats.org/drawingml/2006/main" noChangeAspect="1"/>
+            </wp:cNvGraphicFramePr>
+            <a:graphic xmlns:a="http://schemas.openxmlformats.org/drawingml/2006/main">
+              <a:graphicData uri="http://schemas.openxmlformats.org/drawingml/2006/picture">
+                <pic:pic xmlns:pic="http://schemas.openxmlformats.org/drawingml/2006/picture">
+                  <pic:nvPicPr>
+                    <pic:cNvPr id="12" name="Picture 12" descr="Chart&#10;&#10;Description automatically generated"/>
+                    <pic:cNvPicPr/>
+                  </pic:nvPicPr>
+                  <pic:blipFill>
+                    <a:blip r:embed="rId21"/>
+                    <a:stretch>
+                      <a:fillRect/>
+                    </a:stretch>
+                  </pic:blipFill>
+                  <pic:spPr>
+                    <a:xfrm>
+                      <a:off x="0" y="0"/>
+                      <a:ext cx="5731510" cy="2131060"/>
+                    </a:xfrm>
+                    <a:prstGeom prst="rect">
+                      <a:avLst/>
+                    </a:prstGeom>
+                  </pic:spPr>
+                </pic:pic>
+              </a:graphicData>
+            </a:graphic>
+          </wp:inline>
+        </w:drawing>
+      </w:r>
+    </w:p>
+    <w:p/>
+    <w:p>
+      <w:r>
+        <w:t xml:space="preserve">This graph shows both </w:t>
+      </w:r>
+      <w:r>
+        <w:rPr>
+          <w:b/>
+          <w:bCs/>
+        </w:rPr>
+        <w:t>annealing</w:t>
+      </w:r>
+      <w:r>
+        <w:t xml:space="preserve"> and </w:t>
+      </w:r>
+      <w:r>
+        <w:rPr>
+          <w:b/>
+          <w:bCs/>
+        </w:rPr>
+        <w:t>momentum</w:t>
+      </w:r>
+      <w:r>
+        <w:t xml:space="preserve"> implemented upon the base algorithm:</w:t>
+      </w:r>
+      <w:r>
+        <w:br/>
+      </w:r>
+      <w:r>
+        <w:drawing>
+          <wp:inline distT="0" distB="0" distL="0" distR="0" wp14:anchorId="6ABB27B5" wp14:editId="21C7FAA8">
+            <wp:extent cx="5731510" cy="2136140"/>
+            <wp:effectExtent l="0" t="0" r="0" b="0"/>
+            <wp:docPr id="13" name="Picture 13" descr="Chart&#10;&#10;Description automatically generated with medium confidence"/>
+            <wp:cNvGraphicFramePr>
+              <a:graphicFrameLocks xmlns:a="http://schemas.openxmlformats.org/drawingml/2006/main" noChangeAspect="1"/>
+            </wp:cNvGraphicFramePr>
+            <a:graphic xmlns:a="http://schemas.openxmlformats.org/drawingml/2006/main">
+              <a:graphicData uri="http://schemas.openxmlformats.org/drawingml/2006/picture">
+                <pic:pic xmlns:pic="http://schemas.openxmlformats.org/drawingml/2006/picture">
+                  <pic:nvPicPr>
+                    <pic:cNvPr id="13" name="Picture 13" descr="Chart&#10;&#10;Description automatically generated with medium confidence"/>
+                    <pic:cNvPicPr/>
+                  </pic:nvPicPr>
+                  <pic:blipFill>
+                    <a:blip r:embed="rId22"/>
+                    <a:stretch>
+                      <a:fillRect/>
+                    </a:stretch>
+                  </pic:blipFill>
+                  <pic:spPr>
+                    <a:xfrm>
+                      <a:off x="0" y="0"/>
+                      <a:ext cx="5731510" cy="2136140"/>
+                    </a:xfrm>
+                    <a:prstGeom prst="rect">
+                      <a:avLst/>
+                    </a:prstGeom>
+                  </pic:spPr>
+                </pic:pic>
+              </a:graphicData>
+            </a:graphic>
+          </wp:inline>
+        </w:drawing>
+      </w:r>
+    </w:p>
+    <w:p/>
+    <w:p>
+      <w:pPr>
+        <w:ind w:firstLine="360"/>
+      </w:pPr>
+      <w:r>
+        <w:t xml:space="preserve">From these tests, I found that implementing momentum had </w:t>
+      </w:r>
+      <w:r>
+        <w:t>a</w:t>
+      </w:r>
+      <w:r>
+        <w:t xml:space="preserve"> mo</w:t>
+      </w:r>
+      <w:r>
+        <w:t>re</w:t>
+      </w:r>
+      <w:r>
+        <w:t xml:space="preserve"> drastic effect on the speed of training </w:t>
+      </w:r>
+      <w:r>
+        <w:t xml:space="preserve">MLP’s than annealing did. This </w:t>
+      </w:r>
+      <w:r>
+        <w:t xml:space="preserve">is due to the increased size of steps along the error </w:t>
+      </w:r>
+      <w:r>
+        <w:t xml:space="preserve">function </w:t>
+      </w:r>
+      <w:r>
+        <w:t xml:space="preserve">where the gradient is steeper, </w:t>
+      </w:r>
+      <w:r>
+        <w:t>allow</w:t>
+      </w:r>
+      <w:r>
+        <w:t>ing</w:t>
+      </w:r>
+      <w:r>
+        <w:t xml:space="preserve"> the algorithm to traverse to minima faster than </w:t>
+      </w:r>
+      <w:r>
+        <w:t xml:space="preserve">if momentum wasn’t implemented. </w:t>
+      </w:r>
+    </w:p>
+    <w:p>
+      <w:pPr>
+        <w:ind w:firstLine="360"/>
+      </w:pPr>
+      <w:r>
+        <w:t>Annealing had a less dramatic impact on the speed of training my perceptron</w:t>
+      </w:r>
+      <w:r>
+        <w:t xml:space="preserve">, although it did train faster with annealing implemented. Where annealing had an impact, however, was </w:t>
+      </w:r>
+      <w:r>
+        <w:t>in improving the quality of the network which was produced after training.</w:t>
+      </w:r>
+      <w:r>
+        <w:t xml:space="preserve"> Both tests which incorporated annealing </w:t>
+      </w:r>
+      <w:r>
+        <w:t>had less error after 2000 epochs than the tests which didn’t have annealing implemented</w:t>
+      </w:r>
+      <w:r>
+        <w:t xml:space="preserve">, which can be attributed to annealing </w:t>
+      </w:r>
+      <w:r>
+        <w:t xml:space="preserve">allowing the model to avoid local minima </w:t>
+      </w:r>
+      <w:r>
+        <w:t xml:space="preserve">with a greater learning rate step, and then reducing the learning rate over time to </w:t>
+      </w:r>
+      <w:r>
+        <w:t>home in on</w:t>
+      </w:r>
+      <w:r>
+        <w:t xml:space="preserve"> a minim</w:t>
+      </w:r>
+      <w:r>
+        <w:t>um</w:t>
+      </w:r>
+      <w:r>
+        <w:t xml:space="preserve"> which is more likely to be global.</w:t>
+      </w:r>
+      <w:r>
+        <w:t xml:space="preserve"> </w:t>
+      </w:r>
+    </w:p>
+    <w:p>
+      <w:pPr>
+        <w:ind w:firstLine="720"/>
+      </w:pPr>
+      <w:r>
+        <w:t xml:space="preserve">The </w:t>
+      </w:r>
+      <w:r>
+        <w:t>best results</w:t>
+      </w:r>
+      <w:r>
+        <w:t xml:space="preserve"> were seen in the </w:t>
+      </w:r>
+      <w:r>
+        <w:t>case</w:t>
+      </w:r>
+      <w:r>
+        <w:t xml:space="preserve"> which incorporated both momentum and annealing into the algorithm</w:t>
+      </w:r>
+      <w:r>
+        <w:t xml:space="preserve">. The MLP trained at a rapid rate, and found an average error which </w:t>
+      </w:r>
+      <w:r>
+        <w:t>was lower than the base algorithm.</w:t>
+      </w:r>
+    </w:p>
+    <w:p>
+      <w:r>
         <w:br w:type="page"/>
       </w:r>
     </w:p>
@@ -1571,7 +1958,7 @@
       </w:r>
     </w:p>
     <w:sectPr>
-      <w:footerReference w:type="default" r:id="rId19"/>
+      <w:footerReference w:type="default" r:id="rId23"/>
       <w:pgSz w:w="11906" w:h="16838"/>
       <w:pgMar w:top="1440" w:right="1440" w:bottom="1440" w:left="1440" w:header="708" w:footer="708" w:gutter="0"/>
       <w:cols w:space="708"/>

</xml_diff>